<commit_message>
More Asset Design added
</commit_message>
<xml_diff>
--- a/Assignment 1/Assignment 1 - Report.docx
+++ b/Assignment 1/Assignment 1 - Report.docx
@@ -302,8 +302,6 @@
       <w:r>
         <w:t xml:space="preserve"> They simply exist like walls and will restrict player/entity’s movement when collided with.</w:t>
       </w:r>
-      <w:bookmarkStart w:id="0" w:name="_GoBack"/>
-      <w:bookmarkEnd w:id="0"/>
     </w:p>
     <w:p>
       <w:pPr>
@@ -397,7 +395,16 @@
         <w:t xml:space="preserve"> </w:t>
       </w:r>
       <w:r>
-        <w:t xml:space="preserve">Foods can be found in various shapes and colours representing different kinds of fruit and having different healing attributes. </w:t>
+        <w:t>Foods can be found in various shapes and colours representing different kinds of fruit and havin</w:t>
+      </w:r>
+      <w:r>
+        <w:t>g different healing attributes.</w:t>
+      </w:r>
+      <w:r>
+        <w:t xml:space="preserve"> I will display what some of the fruits do in the flowchart below.</w:t>
+      </w:r>
+      <w:r>
+        <w:t xml:space="preserve"> </w:t>
       </w:r>
     </w:p>
     <w:p/>
@@ -440,6 +447,59 @@
       </w:r>
       <w:r>
         <w:t xml:space="preserve"> thin rectangles. </w:t>
+      </w:r>
+    </w:p>
+    <w:p/>
+    <w:p>
+      <w:pPr>
+        <w:pStyle w:val="Heading1"/>
+        <w:rPr>
+          <w:rFonts w:asciiTheme="minorHAnsi" w:hAnsiTheme="minorHAnsi" w:cstheme="minorHAnsi"/>
+        </w:rPr>
+      </w:pPr>
+      <w:r>
+        <w:rPr>
+          <w:rFonts w:asciiTheme="minorHAnsi" w:hAnsiTheme="minorHAnsi" w:cstheme="minorHAnsi"/>
+        </w:rPr>
+        <w:t>Camera</w:t>
+      </w:r>
+      <w:r>
+        <w:rPr>
+          <w:rFonts w:asciiTheme="minorHAnsi" w:hAnsiTheme="minorHAnsi" w:cstheme="minorHAnsi"/>
+        </w:rPr>
+        <w:t>:</w:t>
+      </w:r>
+    </w:p>
+    <w:p/>
+    <w:p>
+      <w:r>
+        <w:t xml:space="preserve">Since this game is played in third </w:t>
+      </w:r>
+      <w:r>
+        <w:t>person, the whole body of the player will be seen and will follow the player within 5 meters or so. The camera’s position is updated along with the player’s</w:t>
+      </w:r>
+      <w:r>
+        <w:t xml:space="preserve"> position and this will ensure that the camera is following the player always. This is performed by calling</w:t>
+      </w:r>
+      <w:r>
+        <w:t xml:space="preserve"> the XMMatrixLookAtLH function from the XNA Maths library which takes the camera’s position, target position and the direction that faces up as parameters.</w:t>
+      </w:r>
+      <w:r>
+        <w:t xml:space="preserve"> The camera can also be rotated around the player</w:t>
+      </w:r>
+      <w:r>
+        <w:t xml:space="preserve"> in pitch and yaw directions. This action is executed by calling the XMMatrixRotationRollPitchYaw function from the same library that takes the rotation values for all 3 axes as parameters. The user can move the camera using the mouse. </w:t>
+      </w:r>
+      <w:bookmarkStart w:id="0" w:name="_GoBack"/>
+      <w:bookmarkEnd w:id="0"/>
+      <w:r>
+        <w:t xml:space="preserve"> </w:t>
+      </w:r>
+      <w:r>
+        <w:t xml:space="preserve"> </w:t>
+      </w:r>
+      <w:r>
+        <w:t xml:space="preserve"> </w:t>
       </w:r>
     </w:p>
     <w:p/>

</xml_diff>

<commit_message>
Updated the assigment file
</commit_message>
<xml_diff>
--- a/Assignment 1/Assignment 1 - Report.docx
+++ b/Assignment 1/Assignment 1 - Report.docx
@@ -476,7 +476,12 @@
         <w:t xml:space="preserve">Since this game is played in third </w:t>
       </w:r>
       <w:r>
-        <w:t>person, the whole body of the player will be seen and will follow the player within 5 meters or so. The camera’s position is updated along with the player’s</w:t>
+        <w:t xml:space="preserve">person, the whole body of the player will be seen and will follow the player within 5 meters or so. </w:t>
+      </w:r>
+    </w:p>
+    <w:p>
+      <w:r>
+        <w:t>The camera’s position is updated along with the player’s</w:t>
       </w:r>
       <w:r>
         <w:t xml:space="preserve"> position and this will ensure that the camera is following the player always. This is performed by calling</w:t>
@@ -485,10 +490,65 @@
         <w:t xml:space="preserve"> the XMMatrixLookAtLH function from the XNA Maths library which takes the camera’s position, target position and the direction that faces up as parameters.</w:t>
       </w:r>
       <w:r>
-        <w:t xml:space="preserve"> The camera can also be rotated around the player</w:t>
+        <w:t xml:space="preserve"> </w:t>
+      </w:r>
+    </w:p>
+    <w:p>
+      <w:r>
+        <w:t>The camera can also be rotated around the player</w:t>
       </w:r>
       <w:r>
         <w:t xml:space="preserve"> in pitch and yaw directions. This action is executed by calling the XMMatrixRotationRollPitchYaw function from the same library that takes the rotation values for all 3 axes as parameters. The user can move the camera using the mouse. </w:t>
+      </w:r>
+    </w:p>
+    <w:p/>
+    <w:p>
+      <w:pPr>
+        <w:pStyle w:val="Heading1"/>
+        <w:rPr>
+          <w:rFonts w:asciiTheme="minorHAnsi" w:hAnsiTheme="minorHAnsi" w:cstheme="minorHAnsi"/>
+        </w:rPr>
+      </w:pPr>
+      <w:r>
+        <w:rPr>
+          <w:rFonts w:asciiTheme="minorHAnsi" w:hAnsiTheme="minorHAnsi" w:cstheme="minorHAnsi"/>
+        </w:rPr>
+        <w:t>User Interface (UI):</w:t>
+      </w:r>
+    </w:p>
+    <w:p/>
+    <w:p>
+      <w:r>
+        <w:t xml:space="preserve">The main menu is going to consist of a play button, an options button, and an exit button. The play button will allow the user to enter the game and start playing. </w:t>
+      </w:r>
+      <w:r>
+        <w:t xml:space="preserve">The options button will allow the user to adjust technical features such as sound, shadows, field of view (FOV), etc. The exit button will simply exit the game. A </w:t>
+      </w:r>
+      <w:r>
+        <w:t xml:space="preserve">click on the button will call a function the button is referring to and the </w:t>
+      </w:r>
+      <w:r>
+        <w:lastRenderedPageBreak/>
+        <w:t xml:space="preserve">function will execute the appropriate action(s). </w:t>
+      </w:r>
+      <w:r>
+        <w:t xml:space="preserve">The options menu is going to have different pages for different settings and all these pages will be categorised as functions which are responsible for modifying the settings. During the process of transitioning from one page to another, a separate function will be called to stop displaying the current page and display the new page.  </w:t>
+      </w:r>
+    </w:p>
+    <w:p>
+      <w:r>
+        <w:t>The in-game heads up display (HUD) will contain the player’</w:t>
+      </w:r>
+      <w:r>
+        <w:t xml:space="preserve">s health, its energy, the equipped weapon’s durability, </w:t>
+      </w:r>
+      <w:r>
+        <w:t>the number of foods carried and the time elapsed.</w:t>
+      </w:r>
+    </w:p>
+    <w:p>
+      <w:r>
+        <w:t>All the text in the game is going to be rendered by using each letter as assets.</w:t>
       </w:r>
       <w:bookmarkStart w:id="0" w:name="_GoBack"/>
       <w:bookmarkEnd w:id="0"/>
@@ -501,34 +561,6 @@
       <w:r>
         <w:t xml:space="preserve"> </w:t>
       </w:r>
-    </w:p>
-    <w:p/>
-    <w:p>
-      <w:pPr>
-        <w:rPr>
-          <w:sz w:val="24"/>
-        </w:rPr>
-      </w:pPr>
-    </w:p>
-    <w:p>
-      <w:pPr>
-        <w:rPr>
-          <w:sz w:val="24"/>
-        </w:rPr>
-      </w:pPr>
-      <w:r>
-        <w:rPr>
-          <w:sz w:val="24"/>
-        </w:rPr>
-        <w:t xml:space="preserve"> </w:t>
-      </w:r>
-    </w:p>
-    <w:p>
-      <w:pPr>
-        <w:rPr>
-          <w:sz w:val="36"/>
-        </w:rPr>
-      </w:pPr>
     </w:p>
     <w:sectPr>
       <w:pgSz w:w="11906" w:h="16838"/>

</xml_diff>

<commit_message>
Added lighting design and main menu UI
</commit_message>
<xml_diff>
--- a/Assignment 1/Assignment 1 - Report.docx
+++ b/Assignment 1/Assignment 1 - Report.docx
@@ -545,19 +545,61 @@
       <w:r>
         <w:t>the number of foods carried and the time elapsed.</w:t>
       </w:r>
+      <w:r>
+        <w:t xml:space="preserve"> Each UI element will receive their respective info from various classes and display them spontaneously. </w:t>
+      </w:r>
     </w:p>
     <w:p>
       <w:r>
         <w:t>All the text in the game is going to be rendered by using each letter as assets.</w:t>
+      </w:r>
+      <w:r>
+        <w:t xml:space="preserve"> </w:t>
+      </w:r>
+    </w:p>
+    <w:p/>
+    <w:p>
+      <w:pPr>
+        <w:pStyle w:val="Heading1"/>
+        <w:rPr>
+          <w:rFonts w:asciiTheme="minorHAnsi" w:hAnsiTheme="minorHAnsi" w:cstheme="minorHAnsi"/>
+        </w:rPr>
+      </w:pPr>
+      <w:r>
+        <w:rPr>
+          <w:rFonts w:asciiTheme="minorHAnsi" w:hAnsiTheme="minorHAnsi" w:cstheme="minorHAnsi"/>
+        </w:rPr>
+        <w:t>Lighting:</w:t>
+      </w:r>
+    </w:p>
+    <w:p/>
+    <w:p>
+      <w:r>
+        <w:t>The game is going to consist of a single light source which is the sunlight.</w:t>
+      </w:r>
+      <w:r>
+        <w:t xml:space="preserve"> It is going to illuminate almost the whole part of the island with a bright yellowish-orange colour. The process of simulating light is a</w:t>
+      </w:r>
+      <w:r>
+        <w:t xml:space="preserve"> slightly</w:t>
+      </w:r>
+      <w:r>
+        <w:t xml:space="preserve"> </w:t>
+      </w:r>
+      <w:r>
+        <w:t>complex</w:t>
+      </w:r>
+      <w:r>
+        <w:t xml:space="preserve"> process but to describe it in simple terms, </w:t>
+      </w:r>
+      <w:r>
+        <w:t>light consists of 3 terms: ambient, diffuse,</w:t>
+      </w:r>
+      <w:r>
+        <w:t xml:space="preserve"> and specular. We’ll being using all these terms to produce light in our game and I will now explain how each term is going to be calculated. The ambient term consists of just a single colour which can be added to the final colour. The diffuse term is determined by calculating the dot product of the light vector and the normal of the surface. The specular term is calculated by the value of the dot product raised to the power of a certain integer. The final colour of the light is established by multiplying all the 3 terms. </w:t>
       </w:r>
       <w:bookmarkStart w:id="0" w:name="_GoBack"/>
       <w:bookmarkEnd w:id="0"/>
-      <w:r>
-        <w:t xml:space="preserve"> </w:t>
-      </w:r>
-      <w:r>
-        <w:t xml:space="preserve"> </w:t>
-      </w:r>
       <w:r>
         <w:t xml:space="preserve"> </w:t>
       </w:r>

</xml_diff>